<commit_message>
Added some to the layout rules
</commit_message>
<xml_diff>
--- a/Administration/layout_ground_rules.docx
+++ b/Administration/layout_ground_rules.docx
@@ -349,12 +349,26 @@
           <w:ilvl w:val="0"/>
           <w:numId w:val="2"/>
         </w:numPr>
+        <w:rPr/>
+      </w:pPr>
+      <w:r>
+        <w:rPr/>
+        <w:t>Conclusion</w:t>
+      </w:r>
+    </w:p>
+    <w:p>
+      <w:pPr>
+        <w:pStyle w:val="TextBody"/>
+        <w:numPr>
+          <w:ilvl w:val="0"/>
+          <w:numId w:val="2"/>
+        </w:numPr>
         <w:spacing w:before="0" w:after="140"/>
         <w:rPr/>
       </w:pPr>
       <w:r>
         <w:rPr/>
-        <w:t>Conclusion</w:t>
+        <w:t>Bibliography</w:t>
       </w:r>
     </w:p>
     <w:sectPr>

</xml_diff>